<commit_message>
Adding to the project report (in DOCS)
</commit_message>
<xml_diff>
--- a/DOCS/REPORT/DOS-MicroWebServices-12027747.docx
+++ b/DOCS/REPORT/DOS-MicroWebServices-12027747.docx
@@ -1002,6 +1002,39 @@
     <w:p>
       <w:pPr>
         <w:pStyle w:val="Default"/>
+        <w:numPr>
+          <w:ilvl w:val="0"/>
+          <w:numId w:val="17"/>
+        </w:numPr>
+        <w:rPr>
+          <w:rFonts w:asciiTheme="majorBidi" w:hAnsiTheme="majorBidi" w:cstheme="majorBidi"/>
+          <w:color w:val="auto"/>
+          <w:sz w:val="36"/>
+          <w:szCs w:val="36"/>
+        </w:rPr>
+      </w:pPr>
+      <w:r>
+        <w:rPr>
+          <w:rFonts w:asciiTheme="majorBidi" w:hAnsiTheme="majorBidi" w:cstheme="majorBidi"/>
+          <w:color w:val="auto"/>
+          <w:sz w:val="36"/>
+          <w:szCs w:val="36"/>
+        </w:rPr>
+        <w:t>checkStock(itemNum): this request between order and catalog</w:t>
+      </w:r>
+      <w:r>
+        <w:rPr>
+          <w:rFonts w:asciiTheme="majorBidi" w:hAnsiTheme="majorBidi" w:cstheme="majorBidi"/>
+          <w:color w:val="auto"/>
+          <w:sz w:val="36"/>
+          <w:szCs w:val="36"/>
+        </w:rPr>
+        <w:t>.</w:t>
+      </w:r>
+    </w:p>
+    <w:p>
+      <w:pPr>
+        <w:pStyle w:val="Default"/>
         <w:ind w:left="1800"/>
         <w:rPr>
           <w:rFonts w:asciiTheme="majorBidi" w:hAnsiTheme="majorBidi" w:cstheme="majorBidi"/>
@@ -1117,13 +1150,26 @@
           <w:szCs w:val="36"/>
         </w:rPr>
       </w:pPr>
-      <w:r>
-        <w:rPr>
-          <w:rFonts w:asciiTheme="majorBidi" w:hAnsiTheme="majorBidi" w:cstheme="majorBidi"/>
-          <w:color w:val="auto"/>
-          <w:sz w:val="36"/>
-          <w:szCs w:val="36"/>
-        </w:rPr>
+    </w:p>
+    <w:p>
+      <w:pPr>
+        <w:pStyle w:val="Default"/>
+        <w:ind w:left="720"/>
+        <w:rPr>
+          <w:rFonts w:asciiTheme="majorBidi" w:hAnsiTheme="majorBidi" w:cstheme="majorBidi"/>
+          <w:color w:val="auto"/>
+          <w:sz w:val="36"/>
+          <w:szCs w:val="36"/>
+        </w:rPr>
+      </w:pPr>
+      <w:r>
+        <w:rPr>
+          <w:rFonts w:asciiTheme="majorBidi" w:hAnsiTheme="majorBidi" w:cstheme="majorBidi"/>
+          <w:color w:val="auto"/>
+          <w:sz w:val="36"/>
+          <w:szCs w:val="36"/>
+        </w:rPr>
+        <w:lastRenderedPageBreak/>
         <w:t xml:space="preserve">To gain more knowledge, and put more </w:t>
       </w:r>
       <w:r>
@@ -1193,6 +1239,18 @@
         </w:rPr>
         <w:t>.</w:t>
       </w:r>
+    </w:p>
+    <w:p>
+      <w:pPr>
+        <w:pStyle w:val="Default"/>
+        <w:ind w:left="720"/>
+        <w:rPr>
+          <w:rFonts w:asciiTheme="majorBidi" w:hAnsiTheme="majorBidi" w:cstheme="majorBidi"/>
+          <w:color w:val="auto"/>
+          <w:sz w:val="36"/>
+          <w:szCs w:val="36"/>
+        </w:rPr>
+      </w:pPr>
     </w:p>
     <w:p>
       <w:pPr>
@@ -1218,7 +1276,6 @@
           <w:szCs w:val="36"/>
           <w:u w:val="single"/>
         </w:rPr>
-        <w:lastRenderedPageBreak/>
         <w:t>How it works</w:t>
       </w:r>
       <w:r>
@@ -1294,17 +1351,17 @@
           <w:szCs w:val="36"/>
           <w:lang w:bidi="ar-JO"/>
         </w:rPr>
-        <w:t>makes</w:t>
-      </w:r>
-      <w:r>
-        <w:rPr>
-          <w:rFonts w:asciiTheme="majorBidi" w:hAnsiTheme="majorBidi" w:cstheme="majorBidi"/>
-          <w:color w:val="auto"/>
-          <w:sz w:val="36"/>
-          <w:szCs w:val="36"/>
-          <w:lang w:bidi="ar-JO"/>
-        </w:rPr>
-        <w:t xml:space="preserve"> a request.</w:t>
+        <w:t>requests</w:t>
+      </w:r>
+      <w:r>
+        <w:rPr>
+          <w:rFonts w:asciiTheme="majorBidi" w:hAnsiTheme="majorBidi" w:cstheme="majorBidi"/>
+          <w:color w:val="auto"/>
+          <w:sz w:val="36"/>
+          <w:szCs w:val="36"/>
+          <w:lang w:bidi="ar-JO"/>
+        </w:rPr>
+        <w:t>.</w:t>
       </w:r>
     </w:p>
     <w:p>
@@ -1413,8 +1470,18 @@
           <w:sz w:val="36"/>
           <w:szCs w:val="36"/>
         </w:rPr>
-        <w:t>distributed%20systems</w:t>
-      </w:r>
+        <w:t>distributed%</w:t>
+      </w:r>
+      <w:proofErr w:type="gramStart"/>
+      <w:r>
+        <w:rPr>
+          <w:color w:val="3B4151"/>
+          <w:sz w:val="36"/>
+          <w:szCs w:val="36"/>
+        </w:rPr>
+        <w:t>20systems</w:t>
+      </w:r>
+      <w:proofErr w:type="gramEnd"/>
     </w:p>
     <w:p>
       <w:pPr>
@@ -1427,13 +1494,98 @@
           <w:szCs w:val="36"/>
         </w:rPr>
       </w:pPr>
-      <w:r>
-        <w:rPr>
+    </w:p>
+    <w:p>
+      <w:pPr>
+        <w:pStyle w:val="Default"/>
+        <w:spacing w:line="276" w:lineRule="auto"/>
+        <w:ind w:left="720"/>
+        <w:rPr>
+          <w:rFonts w:asciiTheme="majorBidi" w:hAnsiTheme="majorBidi" w:cstheme="majorBidi"/>
           <w:color w:val="3B4151"/>
           <w:sz w:val="36"/>
           <w:szCs w:val="36"/>
         </w:rPr>
+      </w:pPr>
+      <w:r>
+        <w:rPr>
+          <w:rFonts w:asciiTheme="majorBidi" w:hAnsiTheme="majorBidi" w:cstheme="majorBidi"/>
+          <w:color w:val="3B4151"/>
+          <w:sz w:val="36"/>
+          <w:szCs w:val="36"/>
+        </w:rPr>
         <w:t>Here is what happens:</w:t>
+      </w:r>
+    </w:p>
+    <w:p>
+      <w:pPr>
+        <w:pStyle w:val="Default"/>
+        <w:numPr>
+          <w:ilvl w:val="0"/>
+          <w:numId w:val="18"/>
+        </w:numPr>
+        <w:spacing w:line="360" w:lineRule="auto"/>
+        <w:rPr>
+          <w:rFonts w:asciiTheme="majorBidi" w:hAnsiTheme="majorBidi" w:cstheme="majorBidi"/>
+          <w:color w:val="auto"/>
+          <w:sz w:val="36"/>
+          <w:szCs w:val="36"/>
+          <w:lang w:bidi="ar-JO"/>
+        </w:rPr>
+      </w:pPr>
+      <w:r>
+        <w:rPr>
+          <w:rFonts w:asciiTheme="majorBidi" w:hAnsiTheme="majorBidi" w:cstheme="majorBidi"/>
+          <w:color w:val="3B4151"/>
+          <w:sz w:val="36"/>
+          <w:szCs w:val="36"/>
+        </w:rPr>
+        <w:t xml:space="preserve">The request will </w:t>
+      </w:r>
+      <w:r>
+        <w:rPr>
+          <w:rFonts w:asciiTheme="majorBidi" w:hAnsiTheme="majorBidi" w:cstheme="majorBidi"/>
+          <w:color w:val="3B4151"/>
+          <w:sz w:val="36"/>
+          <w:szCs w:val="36"/>
+        </w:rPr>
+        <w:t>be sent</w:t>
+      </w:r>
+      <w:r>
+        <w:rPr>
+          <w:rFonts w:asciiTheme="majorBidi" w:hAnsiTheme="majorBidi" w:cstheme="majorBidi"/>
+          <w:color w:val="3B4151"/>
+          <w:sz w:val="36"/>
+          <w:szCs w:val="36"/>
+        </w:rPr>
+        <w:t xml:space="preserve"> to the </w:t>
+      </w:r>
+      <w:r>
+        <w:rPr>
+          <w:rFonts w:asciiTheme="majorBidi" w:hAnsiTheme="majorBidi" w:cstheme="majorBidi"/>
+          <w:color w:val="3B4151"/>
+          <w:sz w:val="36"/>
+          <w:szCs w:val="36"/>
+        </w:rPr>
+        <w:t>front-end</w:t>
+      </w:r>
+      <w:r>
+        <w:rPr>
+          <w:rFonts w:asciiTheme="majorBidi" w:hAnsiTheme="majorBidi" w:cstheme="majorBidi"/>
+          <w:color w:val="3B4151"/>
+          <w:sz w:val="36"/>
+          <w:szCs w:val="36"/>
+        </w:rPr>
+        <w:t xml:space="preserve"> </w:t>
+      </w:r>
+      <w:r>
+        <w:rPr>
+          <w:rFonts w:asciiTheme="majorBidi" w:hAnsiTheme="majorBidi" w:cstheme="majorBidi"/>
+          <w:color w:val="3B4151"/>
+          <w:sz w:val="36"/>
+          <w:szCs w:val="36"/>
+        </w:rPr>
+        <w:t>service.</w:t>
       </w:r>
     </w:p>
     <w:p>
@@ -1454,52 +1606,90 @@
       </w:pPr>
       <w:r>
         <w:rPr>
+          <w:rFonts w:asciiTheme="majorBidi" w:hAnsiTheme="majorBidi" w:cstheme="majorBidi"/>
           <w:color w:val="3B4151"/>
           <w:sz w:val="36"/>
           <w:szCs w:val="36"/>
         </w:rPr>
-        <w:t xml:space="preserve">The request will </w:t>
-      </w:r>
-      <w:r>
-        <w:rPr>
+        <w:t>Based on the desired operation, the front-end service will forward the request to the catalog or order service using an HTTP REST call</w:t>
+      </w:r>
+      <w:r>
+        <w:rPr>
+          <w:rFonts w:asciiTheme="majorBidi" w:hAnsiTheme="majorBidi" w:cstheme="majorBidi"/>
           <w:color w:val="3B4151"/>
           <w:sz w:val="36"/>
           <w:szCs w:val="36"/>
         </w:rPr>
-        <w:t>be sent</w:t>
-      </w:r>
-      <w:r>
-        <w:rPr>
+        <w:t>.</w:t>
+      </w:r>
+      <w:r>
+        <w:rPr>
+          <w:rFonts w:asciiTheme="majorBidi" w:hAnsiTheme="majorBidi" w:cstheme="majorBidi"/>
           <w:color w:val="3B4151"/>
           <w:sz w:val="36"/>
           <w:szCs w:val="36"/>
         </w:rPr>
-        <w:t xml:space="preserve"> to the </w:t>
-      </w:r>
-      <w:r>
-        <w:rPr>
+        <w:t xml:space="preserve"> (catalog in th</w:t>
+      </w:r>
+      <w:r>
+        <w:rPr>
+          <w:rFonts w:asciiTheme="majorBidi" w:hAnsiTheme="majorBidi" w:cstheme="majorBidi"/>
           <w:color w:val="3B4151"/>
           <w:sz w:val="36"/>
           <w:szCs w:val="36"/>
         </w:rPr>
-        <w:t>front-end</w:t>
-      </w:r>
-      <w:r>
-        <w:rPr>
+        <w:t>e</w:t>
+      </w:r>
+      <w:r>
+        <w:rPr>
+          <w:rFonts w:asciiTheme="majorBidi" w:hAnsiTheme="majorBidi" w:cstheme="majorBidi"/>
           <w:color w:val="3B4151"/>
           <w:sz w:val="36"/>
           <w:szCs w:val="36"/>
         </w:rPr>
-        <w:t xml:space="preserve"> </w:t>
-      </w:r>
-      <w:r>
-        <w:rPr>
+        <w:t xml:space="preserve"> case</w:t>
+      </w:r>
+      <w:r>
+        <w:rPr>
+          <w:rFonts w:asciiTheme="majorBidi" w:hAnsiTheme="majorBidi" w:cstheme="majorBidi"/>
           <w:color w:val="3B4151"/>
           <w:sz w:val="36"/>
           <w:szCs w:val="36"/>
         </w:rPr>
-        <w:t>service.</w:t>
-      </w:r>
+        <w:t xml:space="preserve"> of this </w:t>
+      </w:r>
+      <w:r>
+        <w:rPr>
+          <w:rFonts w:asciiTheme="majorBidi" w:hAnsiTheme="majorBidi" w:cstheme="majorBidi"/>
+          <w:color w:val="3B4151"/>
+          <w:sz w:val="36"/>
+          <w:szCs w:val="36"/>
+        </w:rPr>
+        <w:t>request</w:t>
+      </w:r>
+      <w:r>
+        <w:rPr>
+          <w:rFonts w:asciiTheme="majorBidi" w:hAnsiTheme="majorBidi" w:cstheme="majorBidi"/>
+          <w:color w:val="3B4151"/>
+          <w:sz w:val="36"/>
+          <w:szCs w:val="36"/>
+        </w:rPr>
+        <w:t>)</w:t>
+      </w:r>
+    </w:p>
+    <w:p>
+      <w:pPr>
+        <w:pStyle w:val="Default"/>
+        <w:spacing w:line="276" w:lineRule="auto"/>
+        <w:ind w:left="1800"/>
+        <w:rPr>
+          <w:rFonts w:asciiTheme="majorBidi" w:hAnsiTheme="majorBidi" w:cstheme="majorBidi"/>
+          <w:color w:val="auto"/>
+          <w:sz w:val="36"/>
+          <w:szCs w:val="36"/>
+          <w:lang w:bidi="ar-JO"/>
+        </w:rPr>
+      </w:pPr>
     </w:p>
     <w:p>
       <w:pPr>
@@ -1519,132 +1709,38 @@
       </w:pPr>
       <w:r>
         <w:rPr>
-          <w:color w:val="3B4151"/>
-          <w:sz w:val="36"/>
-          <w:szCs w:val="36"/>
-        </w:rPr>
-        <w:t xml:space="preserve">The </w:t>
-      </w:r>
-      <w:r>
-        <w:rPr>
-          <w:color w:val="3B4151"/>
-          <w:sz w:val="36"/>
-          <w:szCs w:val="36"/>
-        </w:rPr>
-        <w:t>front-end</w:t>
-      </w:r>
-      <w:r>
-        <w:rPr>
-          <w:color w:val="3B4151"/>
-          <w:sz w:val="36"/>
-          <w:szCs w:val="36"/>
-        </w:rPr>
-        <w:t xml:space="preserve"> service will forward the request to the catalog or </w:t>
-      </w:r>
-      <w:r>
-        <w:rPr>
-          <w:color w:val="3B4151"/>
-          <w:sz w:val="36"/>
-          <w:szCs w:val="36"/>
-        </w:rPr>
-        <w:t xml:space="preserve">order </w:t>
-      </w:r>
-      <w:r>
-        <w:rPr>
-          <w:color w:val="3B4151"/>
-          <w:sz w:val="36"/>
-          <w:szCs w:val="36"/>
-        </w:rPr>
-        <w:t>service</w:t>
-      </w:r>
-      <w:r>
-        <w:rPr>
-          <w:color w:val="3B4151"/>
-          <w:sz w:val="36"/>
-          <w:szCs w:val="36"/>
-        </w:rPr>
-        <w:t xml:space="preserve"> using </w:t>
-      </w:r>
-      <w:r>
-        <w:rPr>
-          <w:color w:val="3B4151"/>
-          <w:sz w:val="36"/>
-          <w:szCs w:val="36"/>
-        </w:rPr>
-        <w:t xml:space="preserve">an </w:t>
-      </w:r>
-      <w:r>
-        <w:rPr>
-          <w:color w:val="3B4151"/>
-          <w:sz w:val="36"/>
-          <w:szCs w:val="36"/>
-        </w:rPr>
-        <w:t>HTTP REST call</w:t>
-      </w:r>
-      <w:r>
-        <w:rPr>
-          <w:color w:val="3B4151"/>
-          <w:sz w:val="36"/>
-          <w:szCs w:val="36"/>
-        </w:rPr>
-        <w:t>, based on the desired operation</w:t>
-      </w:r>
-      <w:r>
-        <w:rPr>
-          <w:color w:val="3B4151"/>
-          <w:sz w:val="36"/>
-          <w:szCs w:val="36"/>
-        </w:rPr>
-        <w:t>.</w:t>
-      </w:r>
-      <w:r>
-        <w:rPr>
-          <w:color w:val="3B4151"/>
-          <w:sz w:val="36"/>
-          <w:szCs w:val="36"/>
-        </w:rPr>
-        <w:t xml:space="preserve"> (catalog in th</w:t>
-      </w:r>
-      <w:r>
-        <w:rPr>
-          <w:color w:val="3B4151"/>
-          <w:sz w:val="36"/>
-          <w:szCs w:val="36"/>
-        </w:rPr>
-        <w:t>e</w:t>
-      </w:r>
-      <w:r>
-        <w:rPr>
-          <w:color w:val="3B4151"/>
-          <w:sz w:val="36"/>
-          <w:szCs w:val="36"/>
-        </w:rPr>
-        <w:t xml:space="preserve"> case</w:t>
-      </w:r>
-      <w:r>
-        <w:rPr>
-          <w:color w:val="3B4151"/>
-          <w:sz w:val="36"/>
-          <w:szCs w:val="36"/>
-        </w:rPr>
-        <w:t xml:space="preserve"> of this </w:t>
-      </w:r>
-      <w:r>
-        <w:rPr>
-          <w:color w:val="3B4151"/>
-          <w:sz w:val="36"/>
-          <w:szCs w:val="36"/>
-        </w:rPr>
-        <w:t>request</w:t>
-      </w:r>
-      <w:r>
-        <w:rPr>
-          <w:color w:val="3B4151"/>
-          <w:sz w:val="36"/>
-          <w:szCs w:val="36"/>
-        </w:rPr>
-        <w:t>)</w:t>
-      </w:r>
+          <w:rFonts w:asciiTheme="majorBidi" w:hAnsiTheme="majorBidi" w:cstheme="majorBidi"/>
+          <w:color w:val="auto"/>
+          <w:sz w:val="36"/>
+          <w:szCs w:val="36"/>
+          <w:lang w:bidi="ar-JO"/>
+        </w:rPr>
+        <w:t xml:space="preserve">The catalog service will </w:t>
+      </w:r>
+      <w:r>
+        <w:rPr>
+          <w:rFonts w:asciiTheme="majorBidi" w:hAnsiTheme="majorBidi" w:cstheme="majorBidi"/>
+          <w:color w:val="auto"/>
+          <w:sz w:val="36"/>
+          <w:szCs w:val="36"/>
+          <w:lang w:bidi="ar-JO"/>
+        </w:rPr>
+        <w:t>do the actual functionality (get all books under the distributed systems topic)</w:t>
+      </w:r>
+    </w:p>
+    <w:p>
+      <w:pPr>
+        <w:pStyle w:val="Default"/>
+        <w:spacing w:line="276" w:lineRule="auto"/>
+        <w:ind w:left="1800"/>
+        <w:rPr>
+          <w:rFonts w:asciiTheme="majorBidi" w:hAnsiTheme="majorBidi" w:cstheme="majorBidi"/>
+          <w:color w:val="auto"/>
+          <w:sz w:val="36"/>
+          <w:szCs w:val="36"/>
+          <w:lang w:bidi="ar-JO"/>
+        </w:rPr>
+      </w:pPr>
     </w:p>
     <w:p>
       <w:pPr>
@@ -1670,17 +1766,184 @@
           <w:szCs w:val="36"/>
           <w:lang w:bidi="ar-JO"/>
         </w:rPr>
-        <w:t xml:space="preserve">The catalog service will </w:t>
-      </w:r>
-      <w:r>
-        <w:rPr>
-          <w:rFonts w:asciiTheme="majorBidi" w:hAnsiTheme="majorBidi" w:cstheme="majorBidi"/>
-          <w:color w:val="auto"/>
-          <w:sz w:val="36"/>
-          <w:szCs w:val="36"/>
-          <w:lang w:bidi="ar-JO"/>
-        </w:rPr>
-        <w:t>do the actual functionality (get all books under the distributed systems topic)</w:t>
+        <w:t xml:space="preserve">The books will be returned as JSON objects to the front-end service, then the front-end service will return the response to the </w:t>
+      </w:r>
+      <w:r>
+        <w:rPr>
+          <w:rFonts w:asciiTheme="majorBidi" w:hAnsiTheme="majorBidi" w:cstheme="majorBidi"/>
+          <w:color w:val="auto"/>
+          <w:sz w:val="36"/>
+          <w:szCs w:val="36"/>
+          <w:lang w:bidi="ar-JO"/>
+        </w:rPr>
+        <w:t>client.</w:t>
+      </w:r>
+      <w:r>
+        <w:rPr>
+          <w:rFonts w:asciiTheme="majorBidi" w:hAnsiTheme="majorBidi" w:cstheme="majorBidi"/>
+          <w:color w:val="auto"/>
+          <w:sz w:val="36"/>
+          <w:szCs w:val="36"/>
+          <w:lang w:bidi="ar-JO"/>
+        </w:rPr>
+        <w:t xml:space="preserve"> </w:t>
+      </w:r>
+    </w:p>
+    <w:p>
+      <w:pPr>
+        <w:pStyle w:val="Default"/>
+        <w:spacing w:line="276" w:lineRule="auto"/>
+        <w:ind w:left="1800"/>
+        <w:rPr>
+          <w:rFonts w:asciiTheme="majorBidi" w:hAnsiTheme="majorBidi" w:cstheme="majorBidi"/>
+          <w:color w:val="auto"/>
+          <w:sz w:val="36"/>
+          <w:szCs w:val="36"/>
+          <w:lang w:bidi="ar-JO"/>
+        </w:rPr>
+      </w:pPr>
+    </w:p>
+    <w:p>
+      <w:pPr>
+        <w:pStyle w:val="Default"/>
+        <w:spacing w:line="276" w:lineRule="auto"/>
+        <w:rPr>
+          <w:rFonts w:asciiTheme="majorBidi" w:hAnsiTheme="majorBidi" w:cstheme="majorBidi"/>
+          <w:color w:val="auto"/>
+          <w:sz w:val="36"/>
+          <w:szCs w:val="36"/>
+          <w:lang w:bidi="ar-JO"/>
+        </w:rPr>
+      </w:pPr>
+      <w:r>
+        <w:rPr>
+          <w:rFonts w:asciiTheme="majorBidi" w:hAnsiTheme="majorBidi" w:cstheme="majorBidi"/>
+          <w:color w:val="auto"/>
+          <w:sz w:val="36"/>
+          <w:szCs w:val="36"/>
+          <w:lang w:bidi="ar-JO"/>
+        </w:rPr>
+        <w:lastRenderedPageBreak/>
+        <w:t xml:space="preserve">Now, </w:t>
+      </w:r>
+      <w:r>
+        <w:rPr>
+          <w:rFonts w:asciiTheme="majorBidi" w:hAnsiTheme="majorBidi" w:cstheme="majorBidi"/>
+          <w:color w:val="auto"/>
+          <w:sz w:val="36"/>
+          <w:szCs w:val="36"/>
+          <w:lang w:bidi="ar-JO"/>
+        </w:rPr>
+        <w:t>let us</w:t>
+      </w:r>
+      <w:r>
+        <w:rPr>
+          <w:rFonts w:asciiTheme="majorBidi" w:hAnsiTheme="majorBidi" w:cstheme="majorBidi"/>
+          <w:color w:val="auto"/>
+          <w:sz w:val="36"/>
+          <w:szCs w:val="36"/>
+          <w:lang w:bidi="ar-JO"/>
+        </w:rPr>
+        <w:t xml:space="preserve"> take </w:t>
+      </w:r>
+      <w:r>
+        <w:rPr>
+          <w:rFonts w:asciiTheme="majorBidi" w:hAnsiTheme="majorBidi" w:cstheme="majorBidi"/>
+          <w:color w:val="auto"/>
+          <w:sz w:val="36"/>
+          <w:szCs w:val="36"/>
+          <w:lang w:bidi="ar-JO"/>
+        </w:rPr>
+        <w:t>another example</w:t>
+      </w:r>
+      <w:r>
+        <w:rPr>
+          <w:rFonts w:asciiTheme="majorBidi" w:hAnsiTheme="majorBidi" w:cstheme="majorBidi"/>
+          <w:color w:val="auto"/>
+          <w:sz w:val="36"/>
+          <w:szCs w:val="36"/>
+          <w:lang w:bidi="ar-JO"/>
+        </w:rPr>
+        <w:t xml:space="preserve">, this time related to purchase operation, </w:t>
+      </w:r>
+      <w:r>
+        <w:rPr>
+          <w:rFonts w:asciiTheme="majorBidi" w:hAnsiTheme="majorBidi" w:cstheme="majorBidi"/>
+          <w:color w:val="auto"/>
+          <w:sz w:val="36"/>
+          <w:szCs w:val="36"/>
+          <w:lang w:bidi="ar-JO"/>
+        </w:rPr>
+        <w:t>in this case, we will see that there is communication between the order and catalog servers</w:t>
+      </w:r>
+      <w:r>
+        <w:rPr>
+          <w:rFonts w:asciiTheme="majorBidi" w:hAnsiTheme="majorBidi" w:cstheme="majorBidi"/>
+          <w:color w:val="auto"/>
+          <w:sz w:val="36"/>
+          <w:szCs w:val="36"/>
+          <w:lang w:bidi="ar-JO"/>
+        </w:rPr>
+        <w:t>:</w:t>
+      </w:r>
+      <w:r>
+        <w:rPr>
+          <w:rFonts w:asciiTheme="majorBidi" w:hAnsiTheme="majorBidi" w:cstheme="majorBidi"/>
+          <w:color w:val="auto"/>
+          <w:sz w:val="36"/>
+          <w:szCs w:val="36"/>
+          <w:lang w:bidi="ar-JO"/>
+        </w:rPr>
+        <w:br/>
+        <w:t xml:space="preserve">         POST </w:t>
+      </w:r>
+      <w:hyperlink r:id="rId9" w:history="1">
+        <w:r>
+          <w:rPr>
+            <w:rStyle w:val="Hyperlink"/>
+            <w:rFonts w:asciiTheme="majorBidi" w:hAnsiTheme="majorBidi" w:cstheme="majorBidi"/>
+            <w:sz w:val="36"/>
+            <w:szCs w:val="36"/>
+            <w:lang w:bidi="ar-JO"/>
+          </w:rPr>
+          <w:t>https://serverIP/purchase/1</w:t>
+        </w:r>
+      </w:hyperlink>
+    </w:p>
+    <w:p>
+      <w:pPr>
+        <w:pStyle w:val="Default"/>
+        <w:spacing w:line="276" w:lineRule="auto"/>
+        <w:rPr>
+          <w:rFonts w:asciiTheme="majorBidi" w:hAnsiTheme="majorBidi" w:cstheme="majorBidi"/>
+          <w:color w:val="auto"/>
+          <w:sz w:val="36"/>
+          <w:szCs w:val="36"/>
+          <w:lang w:bidi="ar-JO"/>
+        </w:rPr>
+      </w:pPr>
+    </w:p>
+    <w:p>
+      <w:pPr>
+        <w:pStyle w:val="Default"/>
+        <w:spacing w:line="276" w:lineRule="auto"/>
+        <w:rPr>
+          <w:rFonts w:asciiTheme="majorBidi" w:hAnsiTheme="majorBidi" w:cstheme="majorBidi"/>
+          <w:color w:val="auto"/>
+          <w:sz w:val="36"/>
+          <w:szCs w:val="36"/>
+          <w:lang w:bidi="ar-JO"/>
+        </w:rPr>
+      </w:pPr>
+      <w:r>
+        <w:rPr>
+          <w:rFonts w:asciiTheme="majorBidi" w:hAnsiTheme="majorBidi" w:cstheme="majorBidi"/>
+          <w:color w:val="auto"/>
+          <w:sz w:val="36"/>
+          <w:szCs w:val="36"/>
+          <w:lang w:bidi="ar-JO"/>
+        </w:rPr>
+        <w:t>Here is what happens:</w:t>
       </w:r>
     </w:p>
     <w:p>
@@ -1688,7 +1951,7 @@
         <w:pStyle w:val="Default"/>
         <w:numPr>
           <w:ilvl w:val="0"/>
-          <w:numId w:val="18"/>
+          <w:numId w:val="21"/>
         </w:numPr>
         <w:spacing w:line="276" w:lineRule="auto"/>
         <w:rPr>
@@ -1707,28 +1970,202 @@
           <w:szCs w:val="36"/>
           <w:lang w:bidi="ar-JO"/>
         </w:rPr>
-        <w:t xml:space="preserve">The books will be returned as JSON objects to the front-end service, then the front-end service will return the response to the </w:t>
-      </w:r>
-      <w:r>
-        <w:rPr>
-          <w:rFonts w:asciiTheme="majorBidi" w:hAnsiTheme="majorBidi" w:cstheme="majorBidi"/>
-          <w:color w:val="auto"/>
-          <w:sz w:val="36"/>
-          <w:szCs w:val="36"/>
-          <w:lang w:bidi="ar-JO"/>
-        </w:rPr>
-        <w:t>client.</w:t>
-      </w:r>
-      <w:r>
-        <w:rPr>
-          <w:rFonts w:asciiTheme="majorBidi" w:hAnsiTheme="majorBidi" w:cstheme="majorBidi"/>
-          <w:color w:val="auto"/>
-          <w:sz w:val="36"/>
-          <w:szCs w:val="36"/>
-          <w:lang w:bidi="ar-JO"/>
-        </w:rPr>
-        <w:t xml:space="preserve"> </w:t>
-      </w:r>
+        <w:t>The front-end service will get the request and forward it to the order service.</w:t>
+      </w:r>
+    </w:p>
+    <w:p>
+      <w:pPr>
+        <w:pStyle w:val="Default"/>
+        <w:numPr>
+          <w:ilvl w:val="0"/>
+          <w:numId w:val="21"/>
+        </w:numPr>
+        <w:spacing w:line="276" w:lineRule="auto"/>
+        <w:rPr>
+          <w:rFonts w:asciiTheme="majorBidi" w:hAnsiTheme="majorBidi" w:cstheme="majorBidi"/>
+          <w:color w:val="auto"/>
+          <w:sz w:val="36"/>
+          <w:szCs w:val="36"/>
+          <w:lang w:bidi="ar-JO"/>
+        </w:rPr>
+      </w:pPr>
+      <w:r>
+        <w:rPr>
+          <w:rFonts w:asciiTheme="majorBidi" w:hAnsiTheme="majorBidi" w:cstheme="majorBidi"/>
+          <w:color w:val="auto"/>
+          <w:sz w:val="36"/>
+          <w:szCs w:val="36"/>
+          <w:lang w:bidi="ar-JO"/>
+        </w:rPr>
+        <w:t xml:space="preserve">The order server will now send a request to the catalog server to check if the </w:t>
+      </w:r>
+      <w:r>
+        <w:rPr>
+          <w:rFonts w:asciiTheme="majorBidi" w:hAnsiTheme="majorBidi" w:cstheme="majorBidi"/>
+          <w:color w:val="auto"/>
+          <w:sz w:val="36"/>
+          <w:szCs w:val="36"/>
+          <w:lang w:bidi="ar-JO"/>
+        </w:rPr>
+        <w:t>item is available or out of stock.</w:t>
+      </w:r>
+    </w:p>
+    <w:p>
+      <w:pPr>
+        <w:pStyle w:val="Default"/>
+        <w:numPr>
+          <w:ilvl w:val="0"/>
+          <w:numId w:val="21"/>
+        </w:numPr>
+        <w:spacing w:line="276" w:lineRule="auto"/>
+        <w:rPr>
+          <w:rFonts w:asciiTheme="majorBidi" w:hAnsiTheme="majorBidi" w:cstheme="majorBidi"/>
+          <w:color w:val="auto"/>
+          <w:sz w:val="36"/>
+          <w:szCs w:val="36"/>
+          <w:lang w:bidi="ar-JO"/>
+        </w:rPr>
+      </w:pPr>
+      <w:r>
+        <w:rPr>
+          <w:rFonts w:asciiTheme="majorBidi" w:hAnsiTheme="majorBidi" w:cstheme="majorBidi"/>
+          <w:color w:val="auto"/>
+          <w:sz w:val="36"/>
+          <w:szCs w:val="36"/>
+          <w:lang w:bidi="ar-JO"/>
+        </w:rPr>
+        <w:t xml:space="preserve">If it is available, it will </w:t>
+      </w:r>
+      <w:r>
+        <w:rPr>
+          <w:rFonts w:asciiTheme="majorBidi" w:hAnsiTheme="majorBidi" w:cstheme="majorBidi"/>
+          <w:color w:val="auto"/>
+          <w:sz w:val="36"/>
+          <w:szCs w:val="36"/>
+          <w:lang w:bidi="ar-JO"/>
+        </w:rPr>
+        <w:t>make</w:t>
+      </w:r>
+      <w:r>
+        <w:rPr>
+          <w:rFonts w:asciiTheme="majorBidi" w:hAnsiTheme="majorBidi" w:cstheme="majorBidi"/>
+          <w:color w:val="auto"/>
+          <w:sz w:val="36"/>
+          <w:szCs w:val="36"/>
+          <w:lang w:bidi="ar-JO"/>
+        </w:rPr>
+        <w:t xml:space="preserve"> another request</w:t>
+      </w:r>
+      <w:r>
+        <w:rPr>
+          <w:rFonts w:asciiTheme="majorBidi" w:hAnsiTheme="majorBidi" w:cstheme="majorBidi"/>
+          <w:color w:val="auto"/>
+          <w:sz w:val="36"/>
+          <w:szCs w:val="36"/>
+          <w:lang w:bidi="ar-JO"/>
+        </w:rPr>
+        <w:t xml:space="preserve"> and send it</w:t>
+      </w:r>
+      <w:r>
+        <w:rPr>
+          <w:rFonts w:asciiTheme="majorBidi" w:hAnsiTheme="majorBidi" w:cstheme="majorBidi"/>
+          <w:color w:val="auto"/>
+          <w:sz w:val="36"/>
+          <w:szCs w:val="36"/>
+          <w:lang w:bidi="ar-JO"/>
+        </w:rPr>
+        <w:t xml:space="preserve"> to the catalog server to update the stock (decrease the item stock) </w:t>
+      </w:r>
+    </w:p>
+    <w:p>
+      <w:pPr>
+        <w:pStyle w:val="Default"/>
+        <w:numPr>
+          <w:ilvl w:val="0"/>
+          <w:numId w:val="21"/>
+        </w:numPr>
+        <w:spacing w:line="276" w:lineRule="auto"/>
+        <w:rPr>
+          <w:rFonts w:asciiTheme="majorBidi" w:hAnsiTheme="majorBidi" w:cstheme="majorBidi"/>
+          <w:color w:val="auto"/>
+          <w:sz w:val="36"/>
+          <w:szCs w:val="36"/>
+          <w:lang w:bidi="ar-JO"/>
+        </w:rPr>
+      </w:pPr>
+      <w:r>
+        <w:rPr>
+          <w:rFonts w:asciiTheme="majorBidi" w:hAnsiTheme="majorBidi" w:cstheme="majorBidi"/>
+          <w:color w:val="auto"/>
+          <w:sz w:val="36"/>
+          <w:szCs w:val="36"/>
+          <w:lang w:bidi="ar-JO"/>
+        </w:rPr>
+        <w:t xml:space="preserve">If the two requests </w:t>
+      </w:r>
+      <w:r>
+        <w:rPr>
+          <w:rFonts w:asciiTheme="majorBidi" w:hAnsiTheme="majorBidi" w:cstheme="majorBidi"/>
+          <w:color w:val="auto"/>
+          <w:sz w:val="36"/>
+          <w:szCs w:val="36"/>
+          <w:lang w:bidi="ar-JO"/>
+        </w:rPr>
+        <w:t>respond</w:t>
+      </w:r>
+      <w:r>
+        <w:rPr>
+          <w:rFonts w:asciiTheme="majorBidi" w:hAnsiTheme="majorBidi" w:cstheme="majorBidi"/>
+          <w:color w:val="auto"/>
+          <w:sz w:val="36"/>
+          <w:szCs w:val="36"/>
+          <w:lang w:bidi="ar-JO"/>
+        </w:rPr>
+        <w:t xml:space="preserve"> successfully, then the catalog server will return </w:t>
+      </w:r>
+      <w:r>
+        <w:rPr>
+          <w:rFonts w:asciiTheme="majorBidi" w:hAnsiTheme="majorBidi" w:cstheme="majorBidi"/>
+          <w:color w:val="auto"/>
+          <w:sz w:val="36"/>
+          <w:szCs w:val="36"/>
+          <w:lang w:bidi="ar-JO"/>
+        </w:rPr>
+        <w:t xml:space="preserve">that </w:t>
+      </w:r>
+      <w:r>
+        <w:rPr>
+          <w:rFonts w:asciiTheme="majorBidi" w:hAnsiTheme="majorBidi" w:cstheme="majorBidi"/>
+          <w:color w:val="auto"/>
+          <w:sz w:val="36"/>
+          <w:szCs w:val="36"/>
+          <w:lang w:bidi="ar-JO"/>
+        </w:rPr>
+        <w:t xml:space="preserve">the </w:t>
+      </w:r>
+      <w:r>
+        <w:rPr>
+          <w:rFonts w:asciiTheme="majorBidi" w:hAnsiTheme="majorBidi" w:cstheme="majorBidi"/>
+          <w:color w:val="auto"/>
+          <w:sz w:val="36"/>
+          <w:szCs w:val="36"/>
+          <w:lang w:bidi="ar-JO"/>
+        </w:rPr>
+        <w:t>item purchased successfully.</w:t>
+      </w:r>
+    </w:p>
+    <w:p>
+      <w:pPr>
+        <w:pStyle w:val="Default"/>
+        <w:spacing w:line="276" w:lineRule="auto"/>
+        <w:rPr>
+          <w:rFonts w:asciiTheme="majorBidi" w:hAnsiTheme="majorBidi" w:cstheme="majorBidi"/>
+          <w:color w:val="auto"/>
+          <w:sz w:val="36"/>
+          <w:szCs w:val="36"/>
+          <w:lang w:bidi="ar-JO"/>
+        </w:rPr>
+      </w:pPr>
     </w:p>
     <w:p>
       <w:pPr>
@@ -1860,6 +2297,29 @@
     <w:p>
       <w:pPr>
         <w:pStyle w:val="Default"/>
+        <w:rPr>
+          <w:rFonts w:asciiTheme="majorHAnsi" w:hAnsiTheme="majorHAnsi" w:cstheme="majorHAnsi"/>
+          <w:color w:val="FF0000"/>
+          <w:sz w:val="32"/>
+          <w:szCs w:val="32"/>
+        </w:rPr>
+      </w:pPr>
+    </w:p>
+    <w:p>
+      <w:pPr>
+        <w:pStyle w:val="Default"/>
+        <w:spacing w:line="360" w:lineRule="auto"/>
+        <w:rPr>
+          <w:rFonts w:asciiTheme="majorHAnsi" w:hAnsiTheme="majorHAnsi" w:cstheme="majorHAnsi"/>
+          <w:color w:val="FF0000"/>
+          <w:sz w:val="32"/>
+          <w:szCs w:val="32"/>
+        </w:rPr>
+      </w:pPr>
+    </w:p>
+    <w:p>
+      <w:pPr>
+        <w:pStyle w:val="Default"/>
         <w:spacing w:line="360" w:lineRule="auto"/>
         <w:rPr>
           <w:rFonts w:asciiTheme="majorBidi" w:hAnsiTheme="majorBidi" w:cstheme="majorBidi"/>
@@ -1881,6 +2341,7 @@
           <w:szCs w:val="36"/>
           <w:u w:val="single"/>
         </w:rPr>
+        <w:lastRenderedPageBreak/>
         <w:t>Design tradeoffs</w:t>
       </w:r>
       <w:r>
@@ -2065,6 +2526,178 @@
           <w:u w:val="single"/>
         </w:rPr>
         <w:t>improvements:</w:t>
+      </w:r>
+    </w:p>
+    <w:p>
+      <w:pPr>
+        <w:pStyle w:val="Default"/>
+        <w:numPr>
+          <w:ilvl w:val="0"/>
+          <w:numId w:val="20"/>
+        </w:numPr>
+        <w:tabs>
+          <w:tab w:val="center" w:pos="4680"/>
+        </w:tabs>
+        <w:spacing w:line="276" w:lineRule="auto"/>
+        <w:rPr>
+          <w:rFonts w:asciiTheme="majorBidi" w:hAnsiTheme="majorBidi" w:cstheme="majorBidi"/>
+          <w:color w:val="auto"/>
+          <w:sz w:val="36"/>
+          <w:szCs w:val="36"/>
+        </w:rPr>
+      </w:pPr>
+      <w:r>
+        <w:rPr>
+          <w:rFonts w:asciiTheme="majorBidi" w:hAnsiTheme="majorBidi" w:cstheme="majorBidi"/>
+          <w:color w:val="auto"/>
+          <w:sz w:val="36"/>
+          <w:szCs w:val="36"/>
+        </w:rPr>
+        <w:t xml:space="preserve">Put a </w:t>
+      </w:r>
+      <w:r>
+        <w:rPr>
+          <w:rFonts w:asciiTheme="majorBidi" w:hAnsiTheme="majorBidi" w:cstheme="majorBidi"/>
+          <w:color w:val="auto"/>
+          <w:sz w:val="36"/>
+          <w:szCs w:val="36"/>
+        </w:rPr>
+        <w:t xml:space="preserve">lite </w:t>
+      </w:r>
+      <w:r>
+        <w:rPr>
+          <w:rFonts w:asciiTheme="majorBidi" w:hAnsiTheme="majorBidi" w:cstheme="majorBidi"/>
+          <w:color w:val="auto"/>
+          <w:sz w:val="36"/>
+          <w:szCs w:val="36"/>
+        </w:rPr>
+        <w:t>copy of the catalog.txt</w:t>
+      </w:r>
+      <w:r>
+        <w:rPr>
+          <w:rFonts w:asciiTheme="majorBidi" w:hAnsiTheme="majorBidi" w:cstheme="majorBidi"/>
+          <w:color w:val="auto"/>
+          <w:sz w:val="36"/>
+          <w:szCs w:val="36"/>
+        </w:rPr>
+        <w:t xml:space="preserve"> </w:t>
+      </w:r>
+      <w:r>
+        <w:rPr>
+          <w:rFonts w:asciiTheme="majorBidi" w:hAnsiTheme="majorBidi" w:cstheme="majorBidi"/>
+          <w:color w:val="auto"/>
+          <w:sz w:val="36"/>
+          <w:szCs w:val="36"/>
+        </w:rPr>
+        <w:t xml:space="preserve">(the file that maintains </w:t>
+      </w:r>
+      <w:r>
+        <w:rPr>
+          <w:rFonts w:asciiTheme="majorBidi" w:hAnsiTheme="majorBidi" w:cstheme="majorBidi"/>
+          <w:color w:val="auto"/>
+          <w:sz w:val="36"/>
+          <w:szCs w:val="36"/>
+        </w:rPr>
+        <w:t>the information of the books)</w:t>
+      </w:r>
+      <w:r>
+        <w:rPr>
+          <w:rFonts w:asciiTheme="majorBidi" w:hAnsiTheme="majorBidi" w:cstheme="majorBidi"/>
+          <w:color w:val="auto"/>
+          <w:sz w:val="36"/>
+          <w:szCs w:val="36"/>
+        </w:rPr>
+        <w:t xml:space="preserve"> </w:t>
+      </w:r>
+      <w:r>
+        <w:rPr>
+          <w:rFonts w:asciiTheme="majorBidi" w:hAnsiTheme="majorBidi" w:cstheme="majorBidi"/>
+          <w:color w:val="auto"/>
+          <w:sz w:val="36"/>
+          <w:szCs w:val="36"/>
+        </w:rPr>
+        <w:t>in the order server</w:t>
+      </w:r>
+      <w:r>
+        <w:rPr>
+          <w:rFonts w:asciiTheme="majorBidi" w:hAnsiTheme="majorBidi" w:cstheme="majorBidi"/>
+          <w:color w:val="auto"/>
+          <w:sz w:val="36"/>
+          <w:szCs w:val="36"/>
+        </w:rPr>
+        <w:t xml:space="preserve">, </w:t>
+      </w:r>
+      <w:r>
+        <w:rPr>
+          <w:rFonts w:asciiTheme="majorBidi" w:hAnsiTheme="majorBidi" w:cstheme="majorBidi"/>
+          <w:color w:val="auto"/>
+          <w:sz w:val="36"/>
+          <w:szCs w:val="36"/>
+        </w:rPr>
+        <w:t>so no need to make more traffic when requesting a purchase</w:t>
+      </w:r>
+      <w:r>
+        <w:rPr>
+          <w:rFonts w:asciiTheme="majorBidi" w:hAnsiTheme="majorBidi" w:cstheme="majorBidi"/>
+          <w:color w:val="auto"/>
+          <w:sz w:val="36"/>
+          <w:szCs w:val="36"/>
+        </w:rPr>
+        <w:t xml:space="preserve">, </w:t>
+      </w:r>
+      <w:r>
+        <w:rPr>
+          <w:rFonts w:asciiTheme="majorBidi" w:hAnsiTheme="majorBidi" w:cstheme="majorBidi"/>
+          <w:color w:val="auto"/>
+          <w:sz w:val="36"/>
+          <w:szCs w:val="36"/>
+        </w:rPr>
+        <w:t xml:space="preserve">and </w:t>
+      </w:r>
+      <w:r>
+        <w:rPr>
+          <w:rFonts w:asciiTheme="majorBidi" w:hAnsiTheme="majorBidi" w:cstheme="majorBidi"/>
+          <w:color w:val="auto"/>
+          <w:sz w:val="36"/>
+          <w:szCs w:val="36"/>
+        </w:rPr>
+        <w:t xml:space="preserve">no need for the order to </w:t>
+      </w:r>
+      <w:r>
+        <w:rPr>
+          <w:rFonts w:asciiTheme="majorBidi" w:hAnsiTheme="majorBidi" w:cstheme="majorBidi"/>
+          <w:color w:val="auto"/>
+          <w:sz w:val="36"/>
+          <w:szCs w:val="36"/>
+        </w:rPr>
+        <w:t>request</w:t>
+      </w:r>
+      <w:r>
+        <w:rPr>
+          <w:rFonts w:asciiTheme="majorBidi" w:hAnsiTheme="majorBidi" w:cstheme="majorBidi"/>
+          <w:color w:val="auto"/>
+          <w:sz w:val="36"/>
+          <w:szCs w:val="36"/>
+        </w:rPr>
+        <w:t xml:space="preserve"> the catalog to know if the </w:t>
+      </w:r>
+      <w:r>
+        <w:rPr>
+          <w:rFonts w:asciiTheme="majorBidi" w:hAnsiTheme="majorBidi" w:cstheme="majorBidi"/>
+          <w:color w:val="auto"/>
+          <w:sz w:val="36"/>
+          <w:szCs w:val="36"/>
+        </w:rPr>
+        <w:t>item is out of stock and then make another request to update the stock</w:t>
+      </w:r>
+      <w:r>
+        <w:rPr>
+          <w:rFonts w:asciiTheme="majorBidi" w:hAnsiTheme="majorBidi" w:cstheme="majorBidi"/>
+          <w:color w:val="auto"/>
+          <w:sz w:val="36"/>
+          <w:szCs w:val="36"/>
+        </w:rPr>
+        <w:t>.</w:t>
       </w:r>
     </w:p>
     <w:p>
@@ -2082,6 +2715,25 @@
           <w:szCs w:val="36"/>
         </w:rPr>
       </w:pPr>
+    </w:p>
+    <w:p>
+      <w:pPr>
+        <w:pStyle w:val="Default"/>
+        <w:numPr>
+          <w:ilvl w:val="0"/>
+          <w:numId w:val="20"/>
+        </w:numPr>
+        <w:tabs>
+          <w:tab w:val="center" w:pos="4680"/>
+        </w:tabs>
+        <w:spacing w:line="276" w:lineRule="auto"/>
+        <w:rPr>
+          <w:rFonts w:asciiTheme="majorBidi" w:hAnsiTheme="majorBidi" w:cstheme="majorBidi"/>
+          <w:color w:val="auto"/>
+          <w:sz w:val="36"/>
+          <w:szCs w:val="36"/>
+        </w:rPr>
+      </w:pPr>
       <w:r>
         <w:rPr>
           <w:rFonts w:asciiTheme="majorBidi" w:hAnsiTheme="majorBidi" w:cstheme="majorBidi"/>
@@ -2130,6 +2782,22 @@
         <w:tabs>
           <w:tab w:val="center" w:pos="4680"/>
         </w:tabs>
+        <w:spacing w:line="276" w:lineRule="auto"/>
+        <w:ind w:left="720"/>
+        <w:rPr>
+          <w:rFonts w:asciiTheme="majorBidi" w:hAnsiTheme="majorBidi" w:cstheme="majorBidi"/>
+          <w:color w:val="auto"/>
+          <w:sz w:val="36"/>
+          <w:szCs w:val="36"/>
+        </w:rPr>
+      </w:pPr>
+    </w:p>
+    <w:p>
+      <w:pPr>
+        <w:pStyle w:val="Default"/>
+        <w:tabs>
+          <w:tab w:val="center" w:pos="4680"/>
+        </w:tabs>
         <w:spacing w:line="360" w:lineRule="auto"/>
         <w:rPr>
           <w:rFonts w:asciiTheme="majorBidi" w:hAnsiTheme="majorBidi" w:cstheme="majorBidi"/>
@@ -2151,6 +2819,7 @@
           <w:szCs w:val="36"/>
           <w:u w:val="single"/>
         </w:rPr>
+        <w:lastRenderedPageBreak/>
         <w:t xml:space="preserve">Note: </w:t>
       </w:r>
     </w:p>
@@ -2298,20 +2967,7 @@
           <w:szCs w:val="36"/>
           <w:u w:val="single"/>
         </w:rPr>
-        <w:lastRenderedPageBreak/>
-        <w:t>How to run the program</w:t>
-      </w:r>
-      <w:r>
-        <w:rPr>
-          <w:rFonts w:asciiTheme="majorBidi" w:hAnsiTheme="majorBidi" w:cstheme="majorBidi"/>
-          <w:b/>
-          <w:bCs/>
-          <w:color w:val="FF0000"/>
-          <w:sz w:val="36"/>
-          <w:szCs w:val="36"/>
-          <w:u w:val="single"/>
-        </w:rPr>
-        <w:t xml:space="preserve">: </w:t>
+        <w:t xml:space="preserve">How to run the program: </w:t>
       </w:r>
     </w:p>
     <w:p>
@@ -3508,6 +4164,95 @@
     </w:lvl>
   </w:abstractNum>
   <w:abstractNum w:abstractNumId="12" w15:restartNumberingAfterBreak="0">
+    <w:nsid w:val="5A5A69D1"/>
+    <w:multiLevelType w:val="hybridMultilevel"/>
+    <w:tmpl w:val="DE5604C0"/>
+    <w:lvl w:ilvl="0" w:tplc="E1FAC39C">
+      <w:start w:val="1"/>
+      <w:numFmt w:val="decimal"/>
+      <w:lvlText w:val="%1-"/>
+      <w:lvlJc w:val="left"/>
+      <w:pPr>
+        <w:ind w:left="1080" w:hanging="360"/>
+      </w:pPr>
+      <w:rPr>
+        <w:rFonts w:hint="default"/>
+      </w:rPr>
+    </w:lvl>
+    <w:lvl w:ilvl="1" w:tplc="04090019" w:tentative="1">
+      <w:start w:val="1"/>
+      <w:numFmt w:val="lowerLetter"/>
+      <w:lvlText w:val="%2."/>
+      <w:lvlJc w:val="left"/>
+      <w:pPr>
+        <w:ind w:left="1800" w:hanging="360"/>
+      </w:pPr>
+    </w:lvl>
+    <w:lvl w:ilvl="2" w:tplc="0409001B" w:tentative="1">
+      <w:start w:val="1"/>
+      <w:numFmt w:val="lowerRoman"/>
+      <w:lvlText w:val="%3."/>
+      <w:lvlJc w:val="right"/>
+      <w:pPr>
+        <w:ind w:left="2520" w:hanging="180"/>
+      </w:pPr>
+    </w:lvl>
+    <w:lvl w:ilvl="3" w:tplc="0409000F" w:tentative="1">
+      <w:start w:val="1"/>
+      <w:numFmt w:val="decimal"/>
+      <w:lvlText w:val="%4."/>
+      <w:lvlJc w:val="left"/>
+      <w:pPr>
+        <w:ind w:left="3240" w:hanging="360"/>
+      </w:pPr>
+    </w:lvl>
+    <w:lvl w:ilvl="4" w:tplc="04090019" w:tentative="1">
+      <w:start w:val="1"/>
+      <w:numFmt w:val="lowerLetter"/>
+      <w:lvlText w:val="%5."/>
+      <w:lvlJc w:val="left"/>
+      <w:pPr>
+        <w:ind w:left="3960" w:hanging="360"/>
+      </w:pPr>
+    </w:lvl>
+    <w:lvl w:ilvl="5" w:tplc="0409001B" w:tentative="1">
+      <w:start w:val="1"/>
+      <w:numFmt w:val="lowerRoman"/>
+      <w:lvlText w:val="%6."/>
+      <w:lvlJc w:val="right"/>
+      <w:pPr>
+        <w:ind w:left="4680" w:hanging="180"/>
+      </w:pPr>
+    </w:lvl>
+    <w:lvl w:ilvl="6" w:tplc="0409000F" w:tentative="1">
+      <w:start w:val="1"/>
+      <w:numFmt w:val="decimal"/>
+      <w:lvlText w:val="%7."/>
+      <w:lvlJc w:val="left"/>
+      <w:pPr>
+        <w:ind w:left="5400" w:hanging="360"/>
+      </w:pPr>
+    </w:lvl>
+    <w:lvl w:ilvl="7" w:tplc="04090019" w:tentative="1">
+      <w:start w:val="1"/>
+      <w:numFmt w:val="lowerLetter"/>
+      <w:lvlText w:val="%8."/>
+      <w:lvlJc w:val="left"/>
+      <w:pPr>
+        <w:ind w:left="6120" w:hanging="360"/>
+      </w:pPr>
+    </w:lvl>
+    <w:lvl w:ilvl="8" w:tplc="0409001B" w:tentative="1">
+      <w:start w:val="1"/>
+      <w:numFmt w:val="lowerRoman"/>
+      <w:lvlText w:val="%9."/>
+      <w:lvlJc w:val="right"/>
+      <w:pPr>
+        <w:ind w:left="6840" w:hanging="180"/>
+      </w:pPr>
+    </w:lvl>
+  </w:abstractNum>
+  <w:abstractNum w:abstractNumId="13" w15:restartNumberingAfterBreak="0">
     <w:nsid w:val="639D3B6E"/>
     <w:multiLevelType w:val="hybridMultilevel"/>
     <w:tmpl w:val="FE46519C"/>
@@ -3596,7 +4341,7 @@
       </w:pPr>
     </w:lvl>
   </w:abstractNum>
-  <w:abstractNum w:abstractNumId="13" w15:restartNumberingAfterBreak="0">
+  <w:abstractNum w:abstractNumId="14" w15:restartNumberingAfterBreak="0">
     <w:nsid w:val="655654C7"/>
     <w:multiLevelType w:val="hybridMultilevel"/>
     <w:tmpl w:val="81762B8A"/>
@@ -3685,7 +4430,7 @@
       </w:pPr>
     </w:lvl>
   </w:abstractNum>
-  <w:abstractNum w:abstractNumId="14" w15:restartNumberingAfterBreak="0">
+  <w:abstractNum w:abstractNumId="15" w15:restartNumberingAfterBreak="0">
     <w:nsid w:val="67317CEB"/>
     <w:multiLevelType w:val="hybridMultilevel"/>
     <w:tmpl w:val="7B887090"/>
@@ -3774,7 +4519,7 @@
       </w:pPr>
     </w:lvl>
   </w:abstractNum>
-  <w:abstractNum w:abstractNumId="15" w15:restartNumberingAfterBreak="0">
+  <w:abstractNum w:abstractNumId="16" w15:restartNumberingAfterBreak="0">
     <w:nsid w:val="6B450E6A"/>
     <w:multiLevelType w:val="hybridMultilevel"/>
     <w:tmpl w:val="BD1EA95A"/>
@@ -3863,7 +4608,7 @@
       </w:pPr>
     </w:lvl>
   </w:abstractNum>
-  <w:abstractNum w:abstractNumId="16" w15:restartNumberingAfterBreak="0">
+  <w:abstractNum w:abstractNumId="17" w15:restartNumberingAfterBreak="0">
     <w:nsid w:val="6C9D0814"/>
     <w:multiLevelType w:val="hybridMultilevel"/>
     <w:tmpl w:val="6C78A6F6"/>
@@ -3953,7 +4698,96 @@
       </w:pPr>
     </w:lvl>
   </w:abstractNum>
-  <w:abstractNum w:abstractNumId="17" w15:restartNumberingAfterBreak="0">
+  <w:abstractNum w:abstractNumId="18" w15:restartNumberingAfterBreak="0">
+    <w:nsid w:val="6E0C10BB"/>
+    <w:multiLevelType w:val="hybridMultilevel"/>
+    <w:tmpl w:val="2B1C4686"/>
+    <w:lvl w:ilvl="0" w:tplc="4FF28476">
+      <w:start w:val="1"/>
+      <w:numFmt w:val="decimal"/>
+      <w:lvlText w:val="%1-"/>
+      <w:lvlJc w:val="left"/>
+      <w:pPr>
+        <w:ind w:left="720" w:hanging="360"/>
+      </w:pPr>
+      <w:rPr>
+        <w:rFonts w:hint="default"/>
+      </w:rPr>
+    </w:lvl>
+    <w:lvl w:ilvl="1" w:tplc="04090019" w:tentative="1">
+      <w:start w:val="1"/>
+      <w:numFmt w:val="lowerLetter"/>
+      <w:lvlText w:val="%2."/>
+      <w:lvlJc w:val="left"/>
+      <w:pPr>
+        <w:ind w:left="1440" w:hanging="360"/>
+      </w:pPr>
+    </w:lvl>
+    <w:lvl w:ilvl="2" w:tplc="0409001B" w:tentative="1">
+      <w:start w:val="1"/>
+      <w:numFmt w:val="lowerRoman"/>
+      <w:lvlText w:val="%3."/>
+      <w:lvlJc w:val="right"/>
+      <w:pPr>
+        <w:ind w:left="2160" w:hanging="180"/>
+      </w:pPr>
+    </w:lvl>
+    <w:lvl w:ilvl="3" w:tplc="0409000F" w:tentative="1">
+      <w:start w:val="1"/>
+      <w:numFmt w:val="decimal"/>
+      <w:lvlText w:val="%4."/>
+      <w:lvlJc w:val="left"/>
+      <w:pPr>
+        <w:ind w:left="2880" w:hanging="360"/>
+      </w:pPr>
+    </w:lvl>
+    <w:lvl w:ilvl="4" w:tplc="04090019" w:tentative="1">
+      <w:start w:val="1"/>
+      <w:numFmt w:val="lowerLetter"/>
+      <w:lvlText w:val="%5."/>
+      <w:lvlJc w:val="left"/>
+      <w:pPr>
+        <w:ind w:left="3600" w:hanging="360"/>
+      </w:pPr>
+    </w:lvl>
+    <w:lvl w:ilvl="5" w:tplc="0409001B" w:tentative="1">
+      <w:start w:val="1"/>
+      <w:numFmt w:val="lowerRoman"/>
+      <w:lvlText w:val="%6."/>
+      <w:lvlJc w:val="right"/>
+      <w:pPr>
+        <w:ind w:left="4320" w:hanging="180"/>
+      </w:pPr>
+    </w:lvl>
+    <w:lvl w:ilvl="6" w:tplc="0409000F" w:tentative="1">
+      <w:start w:val="1"/>
+      <w:numFmt w:val="decimal"/>
+      <w:lvlText w:val="%7."/>
+      <w:lvlJc w:val="left"/>
+      <w:pPr>
+        <w:ind w:left="5040" w:hanging="360"/>
+      </w:pPr>
+    </w:lvl>
+    <w:lvl w:ilvl="7" w:tplc="04090019" w:tentative="1">
+      <w:start w:val="1"/>
+      <w:numFmt w:val="lowerLetter"/>
+      <w:lvlText w:val="%8."/>
+      <w:lvlJc w:val="left"/>
+      <w:pPr>
+        <w:ind w:left="5760" w:hanging="360"/>
+      </w:pPr>
+    </w:lvl>
+    <w:lvl w:ilvl="8" w:tplc="0409001B" w:tentative="1">
+      <w:start w:val="1"/>
+      <w:numFmt w:val="lowerRoman"/>
+      <w:lvlText w:val="%9."/>
+      <w:lvlJc w:val="right"/>
+      <w:pPr>
+        <w:ind w:left="6480" w:hanging="180"/>
+      </w:pPr>
+    </w:lvl>
+  </w:abstractNum>
+  <w:abstractNum w:abstractNumId="19" w15:restartNumberingAfterBreak="0">
     <w:nsid w:val="79395304"/>
     <w:multiLevelType w:val="hybridMultilevel"/>
     <w:tmpl w:val="F8E04764"/>
@@ -4042,7 +4876,7 @@
       </w:pPr>
     </w:lvl>
   </w:abstractNum>
-  <w:abstractNum w:abstractNumId="18" w15:restartNumberingAfterBreak="0">
+  <w:abstractNum w:abstractNumId="20" w15:restartNumberingAfterBreak="0">
     <w:nsid w:val="7D4A6152"/>
     <w:multiLevelType w:val="hybridMultilevel"/>
     <w:tmpl w:val="248C7D28"/>
@@ -4157,10 +4991,10 @@
     </w:lvl>
   </w:abstractNum>
   <w:num w:numId="1" w16cid:durableId="2112166382">
-    <w:abstractNumId w:val="13"/>
+    <w:abstractNumId w:val="14"/>
   </w:num>
   <w:num w:numId="2" w16cid:durableId="75982227">
-    <w:abstractNumId w:val="12"/>
+    <w:abstractNumId w:val="13"/>
   </w:num>
   <w:num w:numId="3" w16cid:durableId="93131827">
     <w:abstractNumId w:val="2"/>
@@ -4175,7 +5009,7 @@
     <w:abstractNumId w:val="11"/>
   </w:num>
   <w:num w:numId="7" w16cid:durableId="1236476844">
-    <w:abstractNumId w:val="17"/>
+    <w:abstractNumId w:val="19"/>
   </w:num>
   <w:num w:numId="8" w16cid:durableId="1667977663">
     <w:abstractNumId w:val="10"/>
@@ -4190,7 +5024,7 @@
     <w:abstractNumId w:val="1"/>
   </w:num>
   <w:num w:numId="12" w16cid:durableId="1292830376">
-    <w:abstractNumId w:val="14"/>
+    <w:abstractNumId w:val="15"/>
   </w:num>
   <w:num w:numId="13" w16cid:durableId="250705974">
     <w:abstractNumId w:val="0"/>
@@ -4199,19 +5033,25 @@
     <w:abstractNumId w:val="6"/>
   </w:num>
   <w:num w:numId="15" w16cid:durableId="56169222">
-    <w:abstractNumId w:val="18"/>
+    <w:abstractNumId w:val="20"/>
   </w:num>
   <w:num w:numId="16" w16cid:durableId="1527789670">
     <w:abstractNumId w:val="5"/>
   </w:num>
   <w:num w:numId="17" w16cid:durableId="993990300">
-    <w:abstractNumId w:val="15"/>
+    <w:abstractNumId w:val="16"/>
   </w:num>
   <w:num w:numId="18" w16cid:durableId="82607721">
-    <w:abstractNumId w:val="16"/>
+    <w:abstractNumId w:val="17"/>
   </w:num>
   <w:num w:numId="19" w16cid:durableId="12466391">
     <w:abstractNumId w:val="4"/>
+  </w:num>
+  <w:num w:numId="20" w16cid:durableId="396703811">
+    <w:abstractNumId w:val="18"/>
+  </w:num>
+  <w:num w:numId="21" w16cid:durableId="1216819312">
+    <w:abstractNumId w:val="12"/>
   </w:num>
 </w:numbering>
 </file>

</xml_diff>

<commit_message>
adding the scketch of the improvement
</commit_message>
<xml_diff>
--- a/DOCS/REPORT/DOS-MicroWebServices-12027747.docx
+++ b/DOCS/REPORT/DOS-MicroWebServices-12027747.docx
@@ -1470,18 +1470,8 @@
           <w:sz w:val="36"/>
           <w:szCs w:val="36"/>
         </w:rPr>
-        <w:t>distributed%</w:t>
-      </w:r>
-      <w:proofErr w:type="gramStart"/>
-      <w:r>
-        <w:rPr>
-          <w:color w:val="3B4151"/>
-          <w:sz w:val="36"/>
-          <w:szCs w:val="36"/>
-        </w:rPr>
-        <w:t>20systems</w:t>
-      </w:r>
-      <w:proofErr w:type="gramEnd"/>
+        <w:t>distributed%20systems</w:t>
+      </w:r>
     </w:p>
     <w:p>
       <w:pPr>
@@ -2553,25 +2543,61 @@
           <w:sz w:val="36"/>
           <w:szCs w:val="36"/>
         </w:rPr>
-        <w:t xml:space="preserve">Put a </w:t>
-      </w:r>
-      <w:r>
-        <w:rPr>
-          <w:rFonts w:asciiTheme="majorBidi" w:hAnsiTheme="majorBidi" w:cstheme="majorBidi"/>
-          <w:color w:val="auto"/>
-          <w:sz w:val="36"/>
-          <w:szCs w:val="36"/>
-        </w:rPr>
-        <w:t xml:space="preserve">lite </w:t>
-      </w:r>
-      <w:r>
-        <w:rPr>
-          <w:rFonts w:asciiTheme="majorBidi" w:hAnsiTheme="majorBidi" w:cstheme="majorBidi"/>
-          <w:color w:val="auto"/>
-          <w:sz w:val="36"/>
-          <w:szCs w:val="36"/>
-        </w:rPr>
-        <w:t>copy of the catalog.txt</w:t>
+        <w:t>Implement</w:t>
+      </w:r>
+      <w:r>
+        <w:rPr>
+          <w:rFonts w:asciiTheme="majorBidi" w:hAnsiTheme="majorBidi" w:cstheme="majorBidi"/>
+          <w:color w:val="auto"/>
+          <w:sz w:val="36"/>
+          <w:szCs w:val="36"/>
+        </w:rPr>
+        <w:t xml:space="preserve"> the system </w:t>
+      </w:r>
+      <w:r>
+        <w:rPr>
+          <w:rFonts w:asciiTheme="majorBidi" w:hAnsiTheme="majorBidi" w:cstheme="majorBidi"/>
+          <w:color w:val="auto"/>
+          <w:sz w:val="36"/>
+          <w:szCs w:val="36"/>
+        </w:rPr>
+        <w:t xml:space="preserve">as a </w:t>
+      </w:r>
+      <w:r>
+        <w:rPr>
+          <w:rFonts w:asciiTheme="majorBidi" w:hAnsiTheme="majorBidi" w:cstheme="majorBidi"/>
+          <w:color w:val="auto"/>
+          <w:sz w:val="36"/>
+          <w:szCs w:val="36"/>
+        </w:rPr>
+        <w:t>three-tier system, the third tier will be the database, in this case, the order server does not need to put more traffic on the catalog server every time a purchase request</w:t>
+      </w:r>
+      <w:r>
+        <w:rPr>
+          <w:rFonts w:asciiTheme="majorBidi" w:hAnsiTheme="majorBidi" w:cstheme="majorBidi"/>
+          <w:color w:val="auto"/>
+          <w:sz w:val="36"/>
+          <w:szCs w:val="36"/>
+        </w:rPr>
+        <w:t xml:space="preserve"> happens, rather it will communicate with the data tier immediately.</w:t>
+      </w:r>
+      <w:r>
+        <w:rPr>
+          <w:rFonts w:asciiTheme="majorBidi" w:hAnsiTheme="majorBidi" w:cstheme="majorBidi"/>
+          <w:color w:val="auto"/>
+          <w:sz w:val="36"/>
+          <w:szCs w:val="36"/>
+        </w:rPr>
+        <w:t xml:space="preserve"> We can make </w:t>
+      </w:r>
+      <w:r>
+        <w:rPr>
+          <w:rFonts w:asciiTheme="majorBidi" w:hAnsiTheme="majorBidi" w:cstheme="majorBidi"/>
+          <w:color w:val="auto"/>
+          <w:sz w:val="36"/>
+          <w:szCs w:val="36"/>
+        </w:rPr>
+        <w:t>additional</w:t>
       </w:r>
       <w:r>
         <w:rPr>
@@ -2589,106 +2615,79 @@
           <w:sz w:val="36"/>
           <w:szCs w:val="36"/>
         </w:rPr>
-        <w:t xml:space="preserve">(the file that maintains </w:t>
-      </w:r>
-      <w:r>
-        <w:rPr>
-          <w:rFonts w:asciiTheme="majorBidi" w:hAnsiTheme="majorBidi" w:cstheme="majorBidi"/>
-          <w:color w:val="auto"/>
-          <w:sz w:val="36"/>
-          <w:szCs w:val="36"/>
-        </w:rPr>
-        <w:t>the information of the books)</w:t>
-      </w:r>
-      <w:r>
-        <w:rPr>
-          <w:rFonts w:asciiTheme="majorBidi" w:hAnsiTheme="majorBidi" w:cstheme="majorBidi"/>
-          <w:color w:val="auto"/>
-          <w:sz w:val="36"/>
-          <w:szCs w:val="36"/>
-        </w:rPr>
-        <w:t xml:space="preserve"> </w:t>
-      </w:r>
-      <w:r>
-        <w:rPr>
-          <w:rFonts w:asciiTheme="majorBidi" w:hAnsiTheme="majorBidi" w:cstheme="majorBidi"/>
-          <w:color w:val="auto"/>
-          <w:sz w:val="36"/>
-          <w:szCs w:val="36"/>
-        </w:rPr>
-        <w:t>in the order server</w:t>
-      </w:r>
-      <w:r>
-        <w:rPr>
-          <w:rFonts w:asciiTheme="majorBidi" w:hAnsiTheme="majorBidi" w:cstheme="majorBidi"/>
-          <w:color w:val="auto"/>
-          <w:sz w:val="36"/>
-          <w:szCs w:val="36"/>
-        </w:rPr>
-        <w:t xml:space="preserve">, </w:t>
-      </w:r>
-      <w:r>
-        <w:rPr>
-          <w:rFonts w:asciiTheme="majorBidi" w:hAnsiTheme="majorBidi" w:cstheme="majorBidi"/>
-          <w:color w:val="auto"/>
-          <w:sz w:val="36"/>
-          <w:szCs w:val="36"/>
-        </w:rPr>
-        <w:t>so no need to make more traffic when requesting a purchase</w:t>
-      </w:r>
-      <w:r>
-        <w:rPr>
-          <w:rFonts w:asciiTheme="majorBidi" w:hAnsiTheme="majorBidi" w:cstheme="majorBidi"/>
-          <w:color w:val="auto"/>
-          <w:sz w:val="36"/>
-          <w:szCs w:val="36"/>
-        </w:rPr>
-        <w:t xml:space="preserve">, </w:t>
-      </w:r>
-      <w:r>
-        <w:rPr>
-          <w:rFonts w:asciiTheme="majorBidi" w:hAnsiTheme="majorBidi" w:cstheme="majorBidi"/>
-          <w:color w:val="auto"/>
-          <w:sz w:val="36"/>
-          <w:szCs w:val="36"/>
-        </w:rPr>
-        <w:t xml:space="preserve">and </w:t>
-      </w:r>
-      <w:r>
-        <w:rPr>
-          <w:rFonts w:asciiTheme="majorBidi" w:hAnsiTheme="majorBidi" w:cstheme="majorBidi"/>
-          <w:color w:val="auto"/>
-          <w:sz w:val="36"/>
-          <w:szCs w:val="36"/>
-        </w:rPr>
-        <w:t xml:space="preserve">no need for the order to </w:t>
-      </w:r>
-      <w:r>
-        <w:rPr>
-          <w:rFonts w:asciiTheme="majorBidi" w:hAnsiTheme="majorBidi" w:cstheme="majorBidi"/>
-          <w:color w:val="auto"/>
-          <w:sz w:val="36"/>
-          <w:szCs w:val="36"/>
-        </w:rPr>
-        <w:t>request</w:t>
-      </w:r>
-      <w:r>
-        <w:rPr>
-          <w:rFonts w:asciiTheme="majorBidi" w:hAnsiTheme="majorBidi" w:cstheme="majorBidi"/>
-          <w:color w:val="auto"/>
-          <w:sz w:val="36"/>
-          <w:szCs w:val="36"/>
-        </w:rPr>
-        <w:t xml:space="preserve"> the catalog to know if the </w:t>
-      </w:r>
-      <w:r>
-        <w:rPr>
-          <w:rFonts w:asciiTheme="majorBidi" w:hAnsiTheme="majorBidi" w:cstheme="majorBidi"/>
-          <w:color w:val="auto"/>
-          <w:sz w:val="36"/>
-          <w:szCs w:val="36"/>
-        </w:rPr>
-        <w:t>item is out of stock and then make another request to update the stock</w:t>
+        <w:t>improvement</w:t>
+      </w:r>
+      <w:r>
+        <w:rPr>
+          <w:rFonts w:asciiTheme="majorBidi" w:hAnsiTheme="majorBidi" w:cstheme="majorBidi"/>
+          <w:color w:val="auto"/>
+          <w:sz w:val="36"/>
+          <w:szCs w:val="36"/>
+        </w:rPr>
+        <w:t xml:space="preserve"> by introducing a simple cache in the order server</w:t>
+      </w:r>
+      <w:r>
+        <w:rPr>
+          <w:rFonts w:asciiTheme="majorBidi" w:hAnsiTheme="majorBidi" w:cstheme="majorBidi"/>
+          <w:color w:val="auto"/>
+          <w:sz w:val="36"/>
+          <w:szCs w:val="36"/>
+        </w:rPr>
+        <w:t>. This</w:t>
+      </w:r>
+      <w:r>
+        <w:rPr>
+          <w:rFonts w:asciiTheme="majorBidi" w:hAnsiTheme="majorBidi" w:cstheme="majorBidi"/>
+          <w:color w:val="auto"/>
+          <w:sz w:val="36"/>
+          <w:szCs w:val="36"/>
+        </w:rPr>
+        <w:t xml:space="preserve"> cache w</w:t>
+      </w:r>
+      <w:r>
+        <w:rPr>
+          <w:rFonts w:asciiTheme="majorBidi" w:hAnsiTheme="majorBidi" w:cstheme="majorBidi"/>
+          <w:color w:val="auto"/>
+          <w:sz w:val="36"/>
+          <w:szCs w:val="36"/>
+        </w:rPr>
+        <w:t>ould</w:t>
+      </w:r>
+      <w:r>
+        <w:rPr>
+          <w:rFonts w:asciiTheme="majorBidi" w:hAnsiTheme="majorBidi" w:cstheme="majorBidi"/>
+          <w:color w:val="auto"/>
+          <w:sz w:val="36"/>
+          <w:szCs w:val="36"/>
+        </w:rPr>
+        <w:t xml:space="preserve"> hold the </w:t>
+      </w:r>
+      <w:r>
+        <w:rPr>
+          <w:rFonts w:asciiTheme="majorBidi" w:hAnsiTheme="majorBidi" w:cstheme="majorBidi"/>
+          <w:color w:val="auto"/>
+          <w:sz w:val="36"/>
+          <w:szCs w:val="36"/>
+        </w:rPr>
+        <w:t>books</w:t>
+      </w:r>
+      <w:r>
+        <w:rPr>
+          <w:rFonts w:asciiTheme="majorBidi" w:hAnsiTheme="majorBidi" w:cstheme="majorBidi"/>
+          <w:color w:val="auto"/>
+          <w:sz w:val="36"/>
+          <w:szCs w:val="36"/>
+        </w:rPr>
+        <w:t xml:space="preserve"> IDs and the stock of each, thus, the order server does not need to go to the database for a query each time a purchase request </w:t>
+      </w:r>
+      <w:r>
+        <w:rPr>
+          <w:rFonts w:asciiTheme="majorBidi" w:hAnsiTheme="majorBidi" w:cstheme="majorBidi"/>
+          <w:color w:val="auto"/>
+          <w:sz w:val="36"/>
+          <w:szCs w:val="36"/>
+        </w:rPr>
+        <w:t>happens</w:t>
       </w:r>
       <w:r>
         <w:rPr>
@@ -2699,6 +2698,105 @@
         </w:rPr>
         <w:t>.</w:t>
       </w:r>
+    </w:p>
+    <w:p>
+      <w:pPr>
+        <w:pStyle w:val="Default"/>
+        <w:tabs>
+          <w:tab w:val="center" w:pos="4680"/>
+        </w:tabs>
+        <w:spacing w:line="276" w:lineRule="auto"/>
+        <w:ind w:left="720"/>
+        <w:rPr>
+          <w:rFonts w:asciiTheme="majorBidi" w:hAnsiTheme="majorBidi" w:cstheme="majorBidi"/>
+          <w:color w:val="auto"/>
+          <w:sz w:val="36"/>
+          <w:szCs w:val="36"/>
+        </w:rPr>
+      </w:pPr>
+      <w:r>
+        <w:rPr>
+          <w:rFonts w:asciiTheme="majorBidi" w:hAnsiTheme="majorBidi" w:cstheme="majorBidi"/>
+          <w:noProof/>
+          <w:color w:val="auto"/>
+          <w:sz w:val="36"/>
+          <w:szCs w:val="36"/>
+        </w:rPr>
+        <w:lastRenderedPageBreak/>
+        <w:drawing>
+          <wp:anchor distT="0" distB="0" distL="114300" distR="114300" simplePos="0" relativeHeight="251659264" behindDoc="1" locked="0" layoutInCell="1" allowOverlap="1" wp14:anchorId="523F7403" wp14:editId="436EAC18">
+            <wp:simplePos x="0" y="0"/>
+            <wp:positionH relativeFrom="margin">
+              <wp:align>right</wp:align>
+            </wp:positionH>
+            <wp:positionV relativeFrom="paragraph">
+              <wp:posOffset>0</wp:posOffset>
+            </wp:positionV>
+            <wp:extent cx="5925377" cy="4848902"/>
+            <wp:effectExtent l="0" t="0" r="0" b="8890"/>
+            <wp:wrapTight wrapText="bothSides">
+              <wp:wrapPolygon edited="0">
+                <wp:start x="0" y="0"/>
+                <wp:lineTo x="0" y="21555"/>
+                <wp:lineTo x="21528" y="21555"/>
+                <wp:lineTo x="21528" y="0"/>
+                <wp:lineTo x="0" y="0"/>
+              </wp:wrapPolygon>
+            </wp:wrapTight>
+            <wp:docPr id="970282473" name="Picture 1"/>
+            <wp:cNvGraphicFramePr>
+              <a:graphicFrameLocks xmlns:a="http://schemas.openxmlformats.org/drawingml/2006/main" noChangeAspect="1"/>
+            </wp:cNvGraphicFramePr>
+            <a:graphic xmlns:a="http://schemas.openxmlformats.org/drawingml/2006/main">
+              <a:graphicData uri="http://schemas.openxmlformats.org/drawingml/2006/picture">
+                <pic:pic xmlns:pic="http://schemas.openxmlformats.org/drawingml/2006/picture">
+                  <pic:nvPicPr>
+                    <pic:cNvPr id="970282473" name="Picture 970282473"/>
+                    <pic:cNvPicPr/>
+                  </pic:nvPicPr>
+                  <pic:blipFill>
+                    <a:blip r:embed="rId10">
+                      <a:extLst>
+                        <a:ext uri="{28A0092B-C50C-407E-A947-70E740481C1C}">
+                          <a14:useLocalDpi xmlns:a14="http://schemas.microsoft.com/office/drawing/2010/main" val="0"/>
+                        </a:ext>
+                      </a:extLst>
+                    </a:blip>
+                    <a:stretch>
+                      <a:fillRect/>
+                    </a:stretch>
+                  </pic:blipFill>
+                  <pic:spPr>
+                    <a:xfrm>
+                      <a:off x="0" y="0"/>
+                      <a:ext cx="5925377" cy="4848902"/>
+                    </a:xfrm>
+                    <a:prstGeom prst="rect">
+                      <a:avLst/>
+                    </a:prstGeom>
+                  </pic:spPr>
+                </pic:pic>
+              </a:graphicData>
+            </a:graphic>
+          </wp:anchor>
+        </w:drawing>
+      </w:r>
+    </w:p>
+    <w:p>
+      <w:pPr>
+        <w:pStyle w:val="Default"/>
+        <w:tabs>
+          <w:tab w:val="center" w:pos="4680"/>
+        </w:tabs>
+        <w:spacing w:line="276" w:lineRule="auto"/>
+        <w:ind w:left="720"/>
+        <w:rPr>
+          <w:rFonts w:asciiTheme="majorBidi" w:hAnsiTheme="majorBidi" w:cstheme="majorBidi"/>
+          <w:color w:val="auto"/>
+          <w:sz w:val="36"/>
+          <w:szCs w:val="36"/>
+        </w:rPr>
+      </w:pPr>
     </w:p>
     <w:p>
       <w:pPr>
@@ -2819,7 +2917,6 @@
           <w:szCs w:val="36"/>
           <w:u w:val="single"/>
         </w:rPr>
-        <w:lastRenderedPageBreak/>
         <w:t xml:space="preserve">Note: </w:t>
       </w:r>
     </w:p>

</xml_diff>